<commit_message>
tartalomjegyzék és dolgozat folytatása
</commit_message>
<xml_diff>
--- a/Szakdolgozati_Konzultáció/SZAKDOLGOZAT.docx
+++ b/Szakdolgozati_Konzultáció/SZAKDOLGOZAT.docx
@@ -5269,7 +5269,7 @@
           <w:color w:val="800000"/>
         </w:rPr>
         <w:drawing>
-          <wp:anchor distT="0" distB="0" distL="114300" distR="114300" simplePos="0" relativeHeight="251659264" behindDoc="0" locked="0" layoutInCell="1" allowOverlap="1" wp14:anchorId="7EEC9CA6" wp14:editId="661C22A7">
+          <wp:anchor distT="0" distB="0" distL="114300" distR="114300" simplePos="0" relativeHeight="251659264" behindDoc="0" locked="0" layoutInCell="1" allowOverlap="1" wp14:anchorId="7EEC9CA6" wp14:editId="6CB32137">
             <wp:simplePos x="0" y="0"/>
             <wp:positionH relativeFrom="margin">
               <wp:align>right</wp:align>
@@ -13649,34 +13649,44 @@
         <w:rPr>
           <w:rFonts w:cs="Times New Roman"/>
         </w:rPr>
-        <w:t xml:space="preserve">–, így lehetőség nyílik szerepalapú funkciókezelés megvalósítására. A filmek és sorozatok időszakos kölcsönzése DVD, Blu-ray vagy CD formátumban történik, míg a zenei tartalmak megvásárlása CD-n vagy bakeliten valósul meg. A rendszer célja ezzel a rugalmasság és a szélesebb közönség kiszolgálása, beleértve azokat is, akik technikai vagy </w:t>
-      </w:r>
-      <w:proofErr w:type="spellStart"/>
-      <w:r>
-        <w:rPr>
-          <w:rFonts w:cs="Times New Roman"/>
-        </w:rPr>
-        <w:t>preferenciabeli</w:t>
-      </w:r>
-      <w:proofErr w:type="spellEnd"/>
-      <w:r>
-        <w:rPr>
-          <w:rFonts w:cs="Times New Roman"/>
-        </w:rPr>
-        <w:t xml:space="preserve"> okokból nem vesznek igénybe digitális szolgáltatásokat.</w:t>
-      </w:r>
-    </w:p>
-    <w:p>
-      <w:pPr>
-        <w:rPr>
-          <w:rFonts w:cs="Times New Roman"/>
-        </w:rPr>
-      </w:pPr>
-      <w:r>
-        <w:rPr>
-          <w:rFonts w:cs="Times New Roman"/>
-        </w:rPr>
-        <w:t>A fejlesztési folyamat során kiemelt hangsúlyt kapnak a modern webes technológiák, különösen a reszponzív felülettervezés</w:t>
+        <w:t xml:space="preserve">–, így lehetőség nyílik szerepalapú funkciókezelés megvalósítására. A filmek és sorozatok időszakos kölcsönzése DVD, Blu-ray vagy CD formátumban történik, míg a zenei tartalmak megvásárlása </w:t>
+      </w:r>
+      <w:r>
+        <w:rPr>
+          <w:rFonts w:cs="Times New Roman"/>
+        </w:rPr>
+        <w:t xml:space="preserve">főként </w:t>
+      </w:r>
+      <w:r>
+        <w:rPr>
+          <w:rFonts w:cs="Times New Roman"/>
+        </w:rPr>
+        <w:t>CD-n vagy bakeliten valósul meg. A rendszer célja ezzel a rugalmasság és a szélesebb közönség kiszolgálása, beleértve azokat is, akik technikai vagy preferenciabeli okokból nem vesznek igénybe digitális szolgáltatásokat.</w:t>
+      </w:r>
+    </w:p>
+    <w:p>
+      <w:pPr>
+        <w:rPr>
+          <w:rFonts w:cs="Times New Roman"/>
+        </w:rPr>
+      </w:pPr>
+      <w:r>
+        <w:rPr>
+          <w:rFonts w:cs="Times New Roman"/>
+        </w:rPr>
+        <w:t xml:space="preserve">A fejlesztési folyamat során kiemelt hangsúlyt kapnak a modern webes technológiák, különösen a </w:t>
+      </w:r>
+      <w:r>
+        <w:rPr>
+          <w:rFonts w:cs="Times New Roman"/>
+        </w:rPr>
+        <w:t>felhasználóbarát</w:t>
+      </w:r>
+      <w:r>
+        <w:rPr>
+          <w:rFonts w:cs="Times New Roman"/>
+        </w:rPr>
+        <w:t xml:space="preserve"> felülettervezés</w:t>
       </w:r>
       <w:r>
         <w:rPr>
@@ -13688,20 +13698,44 @@
         <w:rPr>
           <w:rFonts w:cs="Times New Roman"/>
         </w:rPr>
-        <w:t>az adatbiztonság és a skálázhatóság. A webalkalmazás kialakítása során törekvés a letisztult, felhasználóbarát kezelőfelület megvalósítása. A felhasználók számára biztosított alapfunkciók közé tartozik a regisztráció, bejelentkezés, személyes profilkezelés, rendelés- és foglaláskezelés, valamint az ajánlott tartalmak böngészése.</w:t>
-      </w:r>
-    </w:p>
-    <w:p>
-      <w:pPr>
-        <w:rPr>
-          <w:rFonts w:cs="Times New Roman"/>
-        </w:rPr>
-      </w:pPr>
-      <w:r>
-        <w:rPr>
-          <w:rFonts w:cs="Times New Roman"/>
-        </w:rPr>
-        <w:t>A rendszer egyik központi eleme egy mesterséges intelligencián alapuló ajánlórendszer, amely a felhasználói aktivitás, érdeklődési körök és keresési előzmények elemzése alapján képes személyre szabott tartalomajánlásokat nyújtani. Az ajánlórendszer célja a felhasználói élmény növelése, új tartalmak felfedezésének elősegítése és a platformon való aktivitás fokozása.</w:t>
+        <w:t>az adatbiztonság és a skálázhatóság. A webalkalmazás kialakítása során törekvés a letisztult</w:t>
+      </w:r>
+      <w:r>
+        <w:rPr>
+          <w:rFonts w:cs="Times New Roman"/>
+        </w:rPr>
+        <w:t xml:space="preserve"> </w:t>
+      </w:r>
+      <w:r>
+        <w:rPr>
+          <w:rFonts w:cs="Times New Roman"/>
+        </w:rPr>
+        <w:t>kezelőfelület megvalósítása. A felhasználók számára biztosított alapfunkciók közé tartozik a regisztráció, bejelentkezés, személyes profilkezelés, rendelés- és foglaláskezelés, valamint az ajánlott tartalmak böngészése.</w:t>
+      </w:r>
+    </w:p>
+    <w:p>
+      <w:pPr>
+        <w:rPr>
+          <w:rFonts w:cs="Times New Roman"/>
+        </w:rPr>
+      </w:pPr>
+      <w:r>
+        <w:rPr>
+          <w:rFonts w:cs="Times New Roman"/>
+        </w:rPr>
+        <w:t xml:space="preserve">A rendszer egyik központi eleme egy mesterséges intelligencián alapuló ajánlórendszer, amely a felhasználói aktivitás, érdeklődési körök és </w:t>
+      </w:r>
+      <w:r>
+        <w:rPr>
+          <w:rFonts w:cs="Times New Roman"/>
+        </w:rPr>
+        <w:t>foglalási, illetve rendelési</w:t>
+      </w:r>
+      <w:r>
+        <w:rPr>
+          <w:rFonts w:cs="Times New Roman"/>
+        </w:rPr>
+        <w:t xml:space="preserve"> előzmények elemzése alapján képes személyre szabott tartalomajánlásokat nyújtani. Az ajánlórendszer célja a felhasználói élmény növelése, új tartalmak felfedezésének elősegítése és a platformon való aktivitás fokozása.</w:t>
       </w:r>
     </w:p>
     <w:p>
@@ -13813,21 +13847,7 @@
         <w:rPr>
           <w:rFonts w:cs="Times New Roman"/>
         </w:rPr>
-        <w:t xml:space="preserve">A zenei tartalmak terén hasonló trend figyelhető meg: a fizikai formátumok nemcsak hangminőségük, hanem esztétikai értékük miatt is továbbra is keresettek. A bakelit lemezek és CD-k iránti kereslet részben a </w:t>
-      </w:r>
-      <w:proofErr w:type="spellStart"/>
-      <w:r>
-        <w:rPr>
-          <w:rFonts w:cs="Times New Roman"/>
-        </w:rPr>
-        <w:t>hangzásbeli</w:t>
-      </w:r>
-      <w:proofErr w:type="spellEnd"/>
-      <w:r>
-        <w:rPr>
-          <w:rFonts w:cs="Times New Roman"/>
-        </w:rPr>
-        <w:t xml:space="preserve"> különbségekre, részben a gyűjtői és kulturális értékekre vezethető vissza. A fejlesztendő webalkalmazás célja, hogy ezekre az igényekre korszerű, ugyanakkor a hagyományos formátumok iránt nyitott megoldást kínáljon.</w:t>
+        <w:t>A zenei tartalmak terén hasonló trend figyelhető meg: a fizikai formátumok nemcsak hangminőségük, hanem esztétikai értékük miatt is továbbra is keresettek. A bakelit lemezek és CD-k iránti kereslet részben a hangzásbeli különbségekre, részben a gyűjtői és kulturális értékekre vezethető vissza. A fejlesztendő webalkalmazás célja, hogy ezekre az igényekre korszerű, ugyanakkor a hagyományos formátumok iránt nyitott megoldást kínáljon.</w:t>
       </w:r>
     </w:p>
     <w:p>
@@ -14297,7 +14317,19 @@
         <w:rPr>
           <w:rFonts w:cs="Times New Roman"/>
         </w:rPr>
-        <w:t xml:space="preserve"> alapú chat), interaktív adatvizualizációkat, valamint gépi tanuláson alapuló komponenseket, például személyre szabott ajánlórendszereket.</w:t>
+        <w:t xml:space="preserve"> alapú chat), interaktív adatvizualizációkat, valamint </w:t>
+      </w:r>
+      <w:r>
+        <w:rPr>
+          <w:rFonts w:cs="Times New Roman"/>
+        </w:rPr>
+        <w:t>mesterséges intelligencián</w:t>
+      </w:r>
+      <w:r>
+        <w:rPr>
+          <w:rFonts w:cs="Times New Roman"/>
+        </w:rPr>
+        <w:t xml:space="preserve"> alapuló komponenseket, például személyre szabott ajánlórendszereket.</w:t>
       </w:r>
     </w:p>
     <w:p>
@@ -14449,7 +14481,7 @@
         <w:rPr>
           <w:rFonts w:cs="Times New Roman"/>
         </w:rPr>
-        <w:t>, az Amazon és a YouTube, amelyek intelligens algoritmusokat alkalmaznak a felhasználói viselkedés, keresési előzmények, preferenciák és vásárlási mintázatok elemzésére. Ezek az rendszerek jelentős mértékben hozzájárulnak a felhasználói élmény javításához, valamint a szolgáltatók üzleti hatékonyságához is.</w:t>
+        <w:t>, az Amazon és a YouTube, amelyek intelligens algoritmusokat alkalmaznak a felhasználói viselkedés, keresési előzmények, preferenciák és vásárlási mintázatok elemzésére. Ezek a rendszerek jelentős mértékben hozzájárulnak a felhasználói élmény javításához, valamint a szolgáltatók üzleti hatékonyságához is.</w:t>
       </w:r>
     </w:p>
     <w:p>
@@ -15033,7 +15065,33 @@
         <w:rPr>
           <w:rFonts w:cs="Times New Roman"/>
         </w:rPr>
-        <w:t>A rendszer megerősíti a rendelés sikerességét, és e-mailben visszaigazolást küld, amely az alábbi információkat tartalmazza:</w:t>
+        <w:t>A rendszer megerősíti a rendelés sikerességét,</w:t>
+      </w:r>
+      <w:r>
+        <w:rPr>
+          <w:rFonts w:cs="Times New Roman"/>
+        </w:rPr>
+        <w:t xml:space="preserve"> az adott termék(</w:t>
+      </w:r>
+      <w:proofErr w:type="spellStart"/>
+      <w:r>
+        <w:rPr>
+          <w:rFonts w:cs="Times New Roman"/>
+        </w:rPr>
+        <w:t>ek</w:t>
+      </w:r>
+      <w:proofErr w:type="spellEnd"/>
+      <w:r>
+        <w:rPr>
+          <w:rFonts w:cs="Times New Roman"/>
+        </w:rPr>
+        <w:t>) esetén csökken a darabszám az adatbázisban,</w:t>
+      </w:r>
+      <w:r>
+        <w:rPr>
+          <w:rFonts w:cs="Times New Roman"/>
+        </w:rPr>
+        <w:t xml:space="preserve"> és e-mailben visszaigazolást küld, amely az alábbi információkat tartalmazza:</w:t>
       </w:r>
     </w:p>
     <w:p>
@@ -15147,7 +15205,27 @@
         <w:rPr>
           <w:rFonts w:cs="Times New Roman"/>
         </w:rPr>
-        <w:t>Az átvétel során a felhasználó az e-mail bemutatásával igazolja a vásárlást, az adminisztrátor átadja a terméket, és az adatbázisban frissül a termék darabszáma.</w:t>
+        <w:t>Az átvétel során a felhasználó az e-mail bemutatásával igazolja a vásárlást, az adminisztrátor átadja a termék</w:t>
+      </w:r>
+      <w:r>
+        <w:rPr>
+          <w:rFonts w:cs="Times New Roman"/>
+        </w:rPr>
+        <w:t>e(</w:t>
+      </w:r>
+      <w:proofErr w:type="spellStart"/>
+      <w:r>
+        <w:rPr>
+          <w:rFonts w:cs="Times New Roman"/>
+        </w:rPr>
+        <w:t>ke</w:t>
+      </w:r>
+      <w:proofErr w:type="spellEnd"/>
+      <w:r>
+        <w:rPr>
+          <w:rFonts w:cs="Times New Roman"/>
+        </w:rPr>
+        <w:t>)t.</w:t>
       </w:r>
     </w:p>
     <w:p>
@@ -15195,6 +15273,7 @@
         <w:rPr>
           <w:rFonts w:ascii="Times New Roman" w:hAnsi="Times New Roman" w:cs="Times New Roman"/>
         </w:rPr>
+        <w:lastRenderedPageBreak/>
         <w:t>Helyszíni foglalás</w:t>
       </w:r>
       <w:bookmarkEnd w:id="50"/>
@@ -15217,14 +15296,7 @@
         <w:rPr>
           <w:rFonts w:cs="Times New Roman"/>
         </w:rPr>
-        <w:t xml:space="preserve">A helyszíni foglalás egy belső rendszeren keresztül történik, amely kizárólag regisztrált </w:t>
-      </w:r>
-      <w:r>
-        <w:rPr>
-          <w:rFonts w:cs="Times New Roman"/>
-        </w:rPr>
-        <w:lastRenderedPageBreak/>
-        <w:t>felhasználók számára érhető el.</w:t>
+        <w:t>A helyszíni foglalás egy belső rendszeren keresztül történik, amely kizárólag regisztrált felhasználók számára érhető el.</w:t>
       </w:r>
     </w:p>
     <w:p>
@@ -15420,7 +15492,51 @@
         <w:rPr>
           <w:rFonts w:cs="Times New Roman"/>
         </w:rPr>
-        <w:t>A rendszer automatikusan visszaigazoló e-mailt küld, amely tartalmazza:</w:t>
+        <w:t>A</w:t>
+      </w:r>
+      <w:r>
+        <w:rPr>
+          <w:rFonts w:cs="Times New Roman"/>
+        </w:rPr>
+        <w:t>z adott termék(</w:t>
+      </w:r>
+      <w:proofErr w:type="spellStart"/>
+      <w:r>
+        <w:rPr>
+          <w:rFonts w:cs="Times New Roman"/>
+        </w:rPr>
+        <w:t>ek</w:t>
+      </w:r>
+      <w:proofErr w:type="spellEnd"/>
+      <w:r>
+        <w:rPr>
+          <w:rFonts w:cs="Times New Roman"/>
+        </w:rPr>
+        <w:t>) esetén csökken a darabszám az adatbázisban</w:t>
+      </w:r>
+      <w:r>
+        <w:rPr>
+          <w:rFonts w:cs="Times New Roman"/>
+        </w:rPr>
+        <w:t>, a</w:t>
+      </w:r>
+      <w:r>
+        <w:rPr>
+          <w:rFonts w:cs="Times New Roman"/>
+        </w:rPr>
+        <w:t xml:space="preserve"> rendszer</w:t>
+      </w:r>
+      <w:r>
+        <w:rPr>
+          <w:rFonts w:cs="Times New Roman"/>
+        </w:rPr>
+        <w:t xml:space="preserve"> pedig</w:t>
+      </w:r>
+      <w:r>
+        <w:rPr>
+          <w:rFonts w:cs="Times New Roman"/>
+        </w:rPr>
+        <w:t xml:space="preserve"> automatikusan visszaigazoló e-mailt küld, amely tartalmazza:</w:t>
       </w:r>
     </w:p>
     <w:p>
@@ -15500,7 +15616,13 @@
         <w:rPr>
           <w:rFonts w:cs="Times New Roman"/>
         </w:rPr>
-        <w:t>A foglalás állapota „Átvételre vár” lesz, amíg a felhasználó át nem veszi a tételeket.</w:t>
+        <w:t>A visszahozott tételek darabszáma az adatbázisban növekszik, a foglalás pedig törlésre kerül.</w:t>
+      </w:r>
+      <w:r>
+        <w:rPr>
+          <w:rFonts w:cs="Times New Roman"/>
+        </w:rPr>
+        <w:t xml:space="preserve"> A módosítást az adminisztrátor rögzíti.</w:t>
       </w:r>
     </w:p>
     <w:p>
@@ -15520,60 +15642,6 @@
         <w:rPr>
           <w:rFonts w:cs="Times New Roman"/>
         </w:rPr>
-        <w:t>Átvételkor az adminisztrátor az állapotot „</w:t>
-      </w:r>
-      <w:proofErr w:type="spellStart"/>
-      <w:r>
-        <w:rPr>
-          <w:rFonts w:cs="Times New Roman"/>
-        </w:rPr>
-        <w:t>Átvéve</w:t>
-      </w:r>
-      <w:proofErr w:type="spellEnd"/>
-      <w:r>
-        <w:rPr>
-          <w:rFonts w:cs="Times New Roman"/>
-        </w:rPr>
-        <w:t>” státuszra állítja.</w:t>
-      </w:r>
-    </w:p>
-    <w:p>
-      <w:pPr>
-        <w:widowControl/>
-        <w:numPr>
-          <w:ilvl w:val="0"/>
-          <w:numId w:val="8"/>
-        </w:numPr>
-        <w:suppressAutoHyphens w:val="0"/>
-        <w:spacing w:after="200" w:line="276" w:lineRule="auto"/>
-        <w:rPr>
-          <w:rFonts w:cs="Times New Roman"/>
-        </w:rPr>
-      </w:pPr>
-      <w:r>
-        <w:rPr>
-          <w:rFonts w:cs="Times New Roman"/>
-        </w:rPr>
-        <w:t>A visszahozott tételek darabszáma az adatbázisban automatikusan növekszik, a foglalás pedig törlésre kerül.</w:t>
-      </w:r>
-    </w:p>
-    <w:p>
-      <w:pPr>
-        <w:widowControl/>
-        <w:numPr>
-          <w:ilvl w:val="0"/>
-          <w:numId w:val="8"/>
-        </w:numPr>
-        <w:suppressAutoHyphens w:val="0"/>
-        <w:spacing w:after="200" w:line="276" w:lineRule="auto"/>
-        <w:rPr>
-          <w:rFonts w:cs="Times New Roman"/>
-        </w:rPr>
-      </w:pPr>
-      <w:r>
-        <w:rPr>
-          <w:rFonts w:cs="Times New Roman"/>
-        </w:rPr>
         <w:t>A regisztrált felhasználók ugyanezt a folyamatot követik, annyi különbséggel, hogy már rendelkeznek aktív fiókkal.</w:t>
       </w:r>
     </w:p>
@@ -15686,13 +15754,13 @@
         <w:rPr>
           <w:rFonts w:cs="Times New Roman"/>
         </w:rPr>
-        <w:t xml:space="preserve">akkor naponta növekvő késedelmi díjjal kell számolnia </w:t>
-      </w:r>
-      <w:r>
-        <w:rPr>
-          <w:rFonts w:cs="Times New Roman"/>
-        </w:rPr>
-        <w:t>és a vonatkozó termékek darabszáma újra elérhetővé válik az adatbázisban.</w:t>
+        <w:t>akkor naponta növekvő késedelmi díjjal kell számolnia</w:t>
+      </w:r>
+      <w:r>
+        <w:rPr>
+          <w:rFonts w:cs="Times New Roman"/>
+        </w:rPr>
+        <w:t>.</w:t>
       </w:r>
     </w:p>
     <w:p>
@@ -15778,45 +15846,7 @@
         <w:rPr>
           <w:rFonts w:cs="Times New Roman"/>
         </w:rPr>
-        <w:t>A rendszer regisztrált felhasználói számára elérhető egy „Saját foglalások” nevű menüpont, amely lehetőséget biztosít a korábban leadott foglalások nyomon követésére. A foglalások aktuális állapota – például „Átvételre vár”</w:t>
-      </w:r>
-      <w:r>
-        <w:rPr>
-          <w:rFonts w:cs="Times New Roman"/>
-        </w:rPr>
-        <w:t xml:space="preserve"> vagy </w:t>
-      </w:r>
-      <w:r>
-        <w:rPr>
-          <w:rFonts w:cs="Times New Roman"/>
-        </w:rPr>
-        <w:t>„</w:t>
-      </w:r>
-      <w:proofErr w:type="spellStart"/>
-      <w:r>
-        <w:rPr>
-          <w:rFonts w:cs="Times New Roman"/>
-        </w:rPr>
-        <w:t>Átvéve</w:t>
-      </w:r>
-      <w:proofErr w:type="spellEnd"/>
-      <w:r>
-        <w:rPr>
-          <w:rFonts w:cs="Times New Roman"/>
-        </w:rPr>
-        <w:t>”</w:t>
-      </w:r>
-      <w:r>
-        <w:rPr>
-          <w:rFonts w:cs="Times New Roman"/>
-        </w:rPr>
-        <w:t xml:space="preserve"> </w:t>
-      </w:r>
-      <w:r>
-        <w:rPr>
-          <w:rFonts w:cs="Times New Roman"/>
-        </w:rPr>
-        <w:t>– valós időben frissül, az adminisztrátor által végrehajtott műveletek alapján.</w:t>
+        <w:t xml:space="preserve">A rendszer regisztrált felhasználói számára elérhető egy „Saját foglalások” nevű menüpont, amely lehetőséget biztosít a korábban leadott foglalások nyomon követésére. </w:t>
       </w:r>
     </w:p>
     <w:p>
@@ -16203,14 +16233,14 @@
         <w:rPr>
           <w:rFonts w:cs="Times New Roman"/>
         </w:rPr>
-        <w:t xml:space="preserve"> diagram a teljes rendelési folyamatot lépésenként jeleníti meg, </w:t>
+        <w:t xml:space="preserve"> diagram a teljes rendelési folyamatot lépésenként jeleníti meg, munkafolyamatként strukturálva. Például, hogy ha egy adott zene nem érhető el, akkor nem kerülhet a kosárba, valamint a megrendelés során automatikusan frissül a készlet, és a </w:t>
       </w:r>
       <w:r>
         <w:rPr>
           <w:rFonts w:cs="Times New Roman"/>
         </w:rPr>
         <w:lastRenderedPageBreak/>
-        <w:t>munkafolyamatként strukturálva. Például, hogy ha egy adott zene nem érhető el, akkor nem kerülhet a kosárba, valamint a megrendelés során automatikusan frissül a készlet, és a felhasználó e-mailben értesítést kap. A diagram egészen az átvétel és fizetés lépéséig nyomon követi az eseményeket, így különösen alkalmas a felhasználói folyamatok és logikai elágazások feltérképezésére.</w:t>
+        <w:t>felhasználó e-mailben értesítést kap. A diagram egészen az átvétel és fizetés lépéséig nyomon követi az eseményeket, így különösen alkalmas a felhasználói folyamatok és logikai elágazások feltérképezésére.</w:t>
       </w:r>
     </w:p>
     <w:p>
@@ -16676,22 +16706,28 @@
         <w:rPr>
           <w:rFonts w:cs="Times New Roman"/>
         </w:rPr>
+        <w:t xml:space="preserve">Az </w:t>
+      </w:r>
+      <w:proofErr w:type="spellStart"/>
+      <w:r>
+        <w:rPr>
+          <w:rFonts w:cs="Times New Roman"/>
+        </w:rPr>
+        <w:t>activity</w:t>
+      </w:r>
+      <w:proofErr w:type="spellEnd"/>
+      <w:r>
+        <w:rPr>
+          <w:rFonts w:cs="Times New Roman"/>
+        </w:rPr>
+        <w:t xml:space="preserve"> diagram a teljes kölcsönzési folyamatot egy strukturált munkafolyamatként jeleníti meg, amelyet a felhasználó regisztrációval vagy bejelentkezéssel indít. Ezt követően a </w:t>
+      </w:r>
+      <w:r>
+        <w:rPr>
+          <w:rFonts w:cs="Times New Roman"/>
+        </w:rPr>
         <w:lastRenderedPageBreak/>
-        <w:t xml:space="preserve">Az </w:t>
-      </w:r>
-      <w:proofErr w:type="spellStart"/>
-      <w:r>
-        <w:rPr>
-          <w:rFonts w:cs="Times New Roman"/>
-        </w:rPr>
-        <w:t>activity</w:t>
-      </w:r>
-      <w:proofErr w:type="spellEnd"/>
-      <w:r>
-        <w:rPr>
-          <w:rFonts w:cs="Times New Roman"/>
-        </w:rPr>
-        <w:t xml:space="preserve"> diagram a teljes kölcsönzési folyamatot egy strukturált munkafolyamatként jeleníti meg, amelyet a felhasználó regisztrációval vagy bejelentkezéssel indít. Ezt követően a kiválasztott filmek vagy sorozatok kosárba kerülnek, majd a felhasználó foglalást indít, amely lehet helyszíni vagy online.</w:t>
+        <w:t>kiválasztott filmek vagy sorozatok kosárba kerülnek, majd a felhasználó foglalást indít, amely lehet helyszíni vagy online.</w:t>
       </w:r>
       <w:r>
         <w:rPr>
@@ -17029,14 +17065,7 @@
         <w:rPr>
           <w:rFonts w:cs="Times New Roman"/>
         </w:rPr>
-        <w:t xml:space="preserve"> tábla, amely az érdeklődők vagy látogatók által a kapcsolatfelvételi űrlapon keresztül beküldött üzeneteket tárolja. Ez a tábla nem kapcsolódik közvetlenül más entitásokhoz, funkciója </w:t>
-      </w:r>
-      <w:r>
-        <w:rPr>
-          <w:rFonts w:cs="Times New Roman"/>
-        </w:rPr>
-        <w:lastRenderedPageBreak/>
-        <w:t>kizárólag az üzenetek archiválása, így egyszerű, kapcsolat nélküli struktúrával rendelkezik.</w:t>
+        <w:t xml:space="preserve"> tábla, amely az érdeklődők vagy látogatók által a kapcsolatfelvételi űrlapon keresztül beküldött üzeneteket tárolja. Ez a tábla nem kapcsolódik közvetlenül más entitásokhoz, funkciója kizárólag az üzenetek archiválása, így egyszerű, kapcsolat nélküli struktúrával rendelkezik.</w:t>
       </w:r>
     </w:p>
     <w:p>
@@ -17059,6 +17088,7 @@
         <w:rPr>
           <w:rFonts w:ascii="Times New Roman" w:hAnsi="Times New Roman" w:cs="Times New Roman"/>
         </w:rPr>
+        <w:lastRenderedPageBreak/>
         <w:t>Filmek és sorozatok kezelése</w:t>
       </w:r>
       <w:bookmarkEnd w:id="80"/>
@@ -26306,6 +26336,7 @@
   <w:style w:type="character" w:default="1" w:styleId="Bekezdsalapbettpusa">
     <w:name w:val="Default Paragraph Font"/>
     <w:uiPriority w:val="1"/>
+    <w:semiHidden/>
     <w:unhideWhenUsed/>
   </w:style>
   <w:style w:type="table" w:default="1" w:styleId="Normltblzat">

</xml_diff>